<commit_message>
code and file backup
</commit_message>
<xml_diff>
--- a/docs/Outline.docx
+++ b/docs/Outline.docx
@@ -124,15 +124,7 @@
         <w:t>14</w:t>
       </w:r>
       <w:r>
-        <w:t>C/</w:t>
-      </w:r>
-      <w:proofErr w:type="spellStart"/>
-      <w:r>
-        <w:t>dt</w:t>
-      </w:r>
-      <w:proofErr w:type="spellEnd"/>
-      <w:r>
-        <w:t xml:space="preserve"> AN &lt; BS &lt; GR</w:t>
+        <w:t>C/dt AN &lt; BS &lt; GR</w:t>
       </w:r>
     </w:p>
     <w:p>
@@ -143,13 +135,8 @@
           <w:numId w:val="3"/>
         </w:numPr>
       </w:pPr>
-      <w:proofErr w:type="spellStart"/>
-      <w:r>
-        <w:t>Resp</w:t>
-      </w:r>
-      <w:proofErr w:type="spellEnd"/>
-      <w:r>
-        <w:t xml:space="preserve"> soil d</w:t>
+      <w:r>
+        <w:t>Resp soil d</w:t>
       </w:r>
       <w:r>
         <w:rPr>
@@ -167,15 +154,7 @@
         <w:t>2</w:t>
       </w:r>
       <w:r>
-        <w:t>/</w:t>
-      </w:r>
-      <w:proofErr w:type="spellStart"/>
-      <w:r>
-        <w:t>dt</w:t>
-      </w:r>
-      <w:proofErr w:type="spellEnd"/>
-      <w:r>
-        <w:t xml:space="preserve"> cold &lt; cool &lt; warm</w:t>
+        <w:t>/dt cold &lt; cool &lt; warm</w:t>
       </w:r>
     </w:p>
     <w:p>
@@ -186,13 +165,8 @@
           <w:numId w:val="3"/>
         </w:numPr>
       </w:pPr>
-      <w:proofErr w:type="spellStart"/>
-      <w:r>
-        <w:t>Resp</w:t>
-      </w:r>
-      <w:proofErr w:type="spellEnd"/>
-      <w:r>
-        <w:t xml:space="preserve"> soil d</w:t>
+      <w:r>
+        <w:t>Resp soil d</w:t>
       </w:r>
       <w:r>
         <w:rPr>
@@ -210,15 +184,7 @@
         <w:t>2</w:t>
       </w:r>
       <w:r>
-        <w:t>/</w:t>
-      </w:r>
-      <w:proofErr w:type="spellStart"/>
-      <w:r>
-        <w:t>dt</w:t>
-      </w:r>
-      <w:proofErr w:type="spellEnd"/>
-      <w:r>
-        <w:t xml:space="preserve"> AN = BS = GR</w:t>
+        <w:t>/dt AN = BS = GR</w:t>
       </w:r>
     </w:p>
     <w:p>
@@ -290,21 +256,7 @@
         <w:rPr>
           <w:i/>
         </w:rPr>
-        <w:t>[</w:t>
-      </w:r>
-      <w:proofErr w:type="gramStart"/>
-      <w:r>
-        <w:rPr>
-          <w:i/>
-        </w:rPr>
-        <w:t>from</w:t>
-      </w:r>
-      <w:proofErr w:type="gramEnd"/>
-      <w:r>
-        <w:rPr>
-          <w:i/>
-        </w:rPr>
-        <w:t xml:space="preserve"> AGU abstract]</w:t>
+        <w:t>[from AGU abstract]</w:t>
       </w:r>
     </w:p>
     <w:p>
@@ -340,7 +292,10 @@
         </w:numPr>
       </w:pPr>
       <w:r>
-        <w:t>Effect on short-term soil C dynamics not well understood</w:t>
+        <w:t xml:space="preserve">Effect on short </w:t>
+      </w:r>
+      <w:r>
+        <w:t>term soil C dynamics not well understood</w:t>
       </w:r>
     </w:p>
     <w:p>
@@ -365,7 +320,13 @@
       </w:pPr>
       <w:commentRangeStart w:id="0"/>
       <w:r>
-        <w:t>Bulk 14C useful, but inadequate for determining responses to changes in stabilization or inputs</w:t>
+        <w:t xml:space="preserve">Bulk 14C useful, but </w:t>
+      </w:r>
+      <w:r>
+        <w:t>not sensitive enough</w:t>
+      </w:r>
+      <w:r>
+        <w:t xml:space="preserve"> for determining responses to changes in stabilization or inputs</w:t>
       </w:r>
       <w:commentRangeEnd w:id="0"/>
       <w:r>
@@ -448,6 +409,18 @@
       <w:pPr>
         <w:pStyle w:val="ListParagraph"/>
         <w:numPr>
+          <w:ilvl w:val="1"/>
+          <w:numId w:val="5"/>
+        </w:numPr>
+      </w:pPr>
+      <w:r>
+        <w:t>Table: Absolute values and differences over time</w:t>
+      </w:r>
+    </w:p>
+    <w:p>
+      <w:pPr>
+        <w:pStyle w:val="ListParagraph"/>
+        <w:numPr>
           <w:ilvl w:val="0"/>
           <w:numId w:val="5"/>
         </w:numPr>
@@ -465,10 +438,64 @@
         </w:numPr>
       </w:pPr>
       <w:r>
-        <w:t>Change in granite soil 14C over time was greater than what was observed in basalt soils and much greater than what was observed in andesite soils</w:t>
-      </w:r>
-      <w:r>
-        <w:t>---for both bulk and respired 14C</w:t>
+        <w:t xml:space="preserve">Change </w:t>
+      </w:r>
+      <w:r>
+        <w:t xml:space="preserve">over time </w:t>
+      </w:r>
+      <w:r>
+        <w:t xml:space="preserve">in granite </w:t>
+      </w:r>
+      <w:r>
+        <w:t>bulk soil ∆</w:t>
+      </w:r>
+      <w:r>
+        <w:rPr>
+          <w:vertAlign w:val="superscript"/>
+        </w:rPr>
+        <w:t>14</w:t>
+      </w:r>
+      <w:r>
+        <w:t xml:space="preserve">C </w:t>
+      </w:r>
+      <w:r>
+        <w:t>and ∆</w:t>
+      </w:r>
+      <w:r>
+        <w:rPr>
+          <w:vertAlign w:val="superscript"/>
+        </w:rPr>
+        <w:t>14</w:t>
+      </w:r>
+      <w:r>
+        <w:t>C-CO</w:t>
+      </w:r>
+      <w:r>
+        <w:rPr>
+          <w:vertAlign w:val="subscript"/>
+        </w:rPr>
+        <w:t>2</w:t>
+      </w:r>
+      <w:r>
+        <w:t xml:space="preserve"> </w:t>
+      </w:r>
+      <w:r>
+        <w:t>was greater than what was observed in basalt soils and much greater than what was observed in andesite soils</w:t>
+      </w:r>
+    </w:p>
+    <w:p>
+      <w:pPr>
+        <w:pStyle w:val="ListParagraph"/>
+        <w:numPr>
+          <w:ilvl w:val="1"/>
+          <w:numId w:val="5"/>
+        </w:numPr>
+      </w:pPr>
+      <w:r>
+        <w:t xml:space="preserve">Figure: </w:t>
+      </w:r>
+      <w:r>
+        <w:t>Marginal slope plots [averaged for whole profile]</w:t>
       </w:r>
     </w:p>
     <w:p>
@@ -487,6 +514,33 @@
       <w:pPr>
         <w:pStyle w:val="ListParagraph"/>
         <w:numPr>
+          <w:ilvl w:val="1"/>
+          <w:numId w:val="5"/>
+        </w:numPr>
+      </w:pPr>
+      <w:r>
+        <w:t>Figure: Depth profiles</w:t>
+      </w:r>
+    </w:p>
+    <w:p>
+      <w:pPr>
+        <w:pStyle w:val="ListParagraph"/>
+        <w:numPr>
+          <w:ilvl w:val="1"/>
+          <w:numId w:val="5"/>
+        </w:numPr>
+      </w:pPr>
+      <w:r>
+        <w:t>Table: Explained variance (marginal means)</w:t>
+      </w:r>
+      <w:r>
+        <w:t xml:space="preserve"> [maybe SI?]</w:t>
+      </w:r>
+    </w:p>
+    <w:p>
+      <w:pPr>
+        <w:pStyle w:val="ListParagraph"/>
+        <w:numPr>
           <w:ilvl w:val="0"/>
           <w:numId w:val="5"/>
         </w:numPr>
@@ -495,7 +549,16 @@
         <w:t>The oldest soil C was found in the andesite soils developed in the intermediate climate zone</w:t>
       </w:r>
       <w:r>
-        <w:t>, which were also the soils with the highest concentration of pedogenic oxides</w:t>
+        <w:t>;</w:t>
+      </w:r>
+      <w:r>
+        <w:t xml:space="preserve"> </w:t>
+      </w:r>
+      <w:r>
+        <w:t>these</w:t>
+      </w:r>
+      <w:r>
+        <w:t xml:space="preserve"> were also the soils with the highest concentration of pedogenic oxides</w:t>
       </w:r>
     </w:p>
     <w:p>
@@ -510,6 +573,27 @@
         <w:t>The difference between bulk and respired 14C was highly correlated with pedogenic oxide content</w:t>
       </w:r>
     </w:p>
+    <w:p>
+      <w:pPr>
+        <w:pStyle w:val="ListParagraph"/>
+        <w:numPr>
+          <w:ilvl w:val="1"/>
+          <w:numId w:val="5"/>
+        </w:numPr>
+      </w:pPr>
+      <w:r>
+        <w:t xml:space="preserve">Figure: Ped Ox vs. Bulk </w:t>
+      </w:r>
+      <w:r>
+        <w:t>–</w:t>
+      </w:r>
+      <w:r>
+        <w:t xml:space="preserve"> Respired</w:t>
+      </w:r>
+      <w:r>
+        <w:t xml:space="preserve"> [issue with depth or no? Maybe mark with size? Or SI plots showing same relationship with each depth?]</w:t>
+      </w:r>
+    </w:p>
     <w:p/>
     <w:p>
       <w:r>
@@ -530,17 +614,169 @@
       <w:r>
         <w:t>not only for understanding the dynamics of slowly cycling soil, but for the dynamics of annual to decadal cycling soil C as well.</w:t>
       </w:r>
+    </w:p>
+    <w:p/>
+    <w:p>
+      <w:r>
+        <w:t>To Do:</w:t>
+      </w:r>
+    </w:p>
+    <w:p>
+      <w:pPr>
+        <w:pStyle w:val="ListParagraph"/>
+        <w:numPr>
+          <w:ilvl w:val="0"/>
+          <w:numId w:val="7"/>
+        </w:numPr>
+      </w:pPr>
+      <w:r>
+        <w:t>Average data over 0-30cm for overall trend analysis</w:t>
+      </w:r>
+    </w:p>
+    <w:p>
+      <w:pPr>
+        <w:pStyle w:val="ListParagraph"/>
+        <w:numPr>
+          <w:ilvl w:val="0"/>
+          <w:numId w:val="7"/>
+        </w:numPr>
+      </w:pPr>
+      <w:r>
+        <w:t>Fine-tune story</w:t>
+      </w:r>
+    </w:p>
+    <w:p>
+      <w:pPr>
+        <w:pStyle w:val="ListParagraph"/>
+        <w:numPr>
+          <w:ilvl w:val="1"/>
+          <w:numId w:val="7"/>
+        </w:numPr>
+      </w:pPr>
+      <w:r>
+        <w:t>What do my measurements of respired 14C and bulk 14C really mean?</w:t>
+      </w:r>
+    </w:p>
+    <w:p>
+      <w:pPr>
+        <w:pStyle w:val="ListParagraph"/>
+        <w:numPr>
+          <w:ilvl w:val="1"/>
+          <w:numId w:val="7"/>
+        </w:numPr>
+      </w:pPr>
+      <w:r>
+        <w:t>Can I use them as proxies for “short term cycling C” and “persistent C”?</w:t>
+      </w:r>
+    </w:p>
+    <w:p>
+      <w:pPr>
+        <w:pStyle w:val="ListParagraph"/>
+        <w:numPr>
+          <w:ilvl w:val="0"/>
+          <w:numId w:val="7"/>
+        </w:numPr>
+      </w:pPr>
+    </w:p>
+    <w:p/>
+    <w:p/>
+    <w:p>
+      <w:pPr>
+        <w:rPr>
+          <w:i/>
+        </w:rPr>
+      </w:pPr>
+    </w:p>
+    <w:p>
+      <w:pPr>
+        <w:rPr>
+          <w:i/>
+        </w:rPr>
+      </w:pPr>
+      <w:r>
+        <w:rPr>
+          <w:i/>
+        </w:rPr>
+        <w:t>What is the story?</w:t>
+      </w:r>
+    </w:p>
+    <w:p/>
+    <w:p>
+      <w:r>
+        <w:t>Parent material thought to only impact mineral-associated soil C, therefore not considered important in the s</w:t>
+      </w:r>
+      <w:r>
+        <w:t>hort term.</w:t>
+      </w:r>
+    </w:p>
+    <w:p/>
+    <w:p>
+      <w:r>
+        <w:t>This work shows that b</w:t>
+      </w:r>
+      <w:r>
+        <w:t xml:space="preserve">oth parent material and climate are important for explaining </w:t>
+      </w:r>
+      <w:r>
+        <w:t>decadally cycling soil C dynamics, not just soil C dynamics over timescales of centuries and longer.</w:t>
+      </w:r>
+    </w:p>
+    <w:p/>
+    <w:p>
+      <w:r>
+        <w:t xml:space="preserve">However, the interaction between climate and parent material on geological time scales, i.e. millennia, </w:t>
+      </w:r>
+      <w:r>
+        <w:t xml:space="preserve">leads to differences in mineralogy and the distribution of carbon in different functional pools, cf. Rasumussen et al. 2018. </w:t>
+      </w:r>
+    </w:p>
+    <w:p/>
+    <w:p/>
+    <w:p>
+      <w:r>
+        <w:t>Notes:</w:t>
+      </w:r>
+    </w:p>
+    <w:p>
+      <w:pPr>
+        <w:pStyle w:val="ListParagraph"/>
+        <w:numPr>
+          <w:ilvl w:val="0"/>
+          <w:numId w:val="7"/>
+        </w:numPr>
+      </w:pPr>
+      <w:r>
+        <w:t>parent material seems to be of minimal importance for warm site 14C-CO2 (all depths)</w:t>
+      </w:r>
+    </w:p>
+    <w:p>
+      <w:pPr>
+        <w:pStyle w:val="ListParagraph"/>
+        <w:numPr>
+          <w:ilvl w:val="1"/>
+          <w:numId w:val="7"/>
+        </w:numPr>
+      </w:pPr>
+      <w:r>
+        <w:t>cf. Marginal slopes plots (parent material w/in climate)</w:t>
+      </w:r>
+    </w:p>
+    <w:p>
+      <w:pPr>
+        <w:pStyle w:val="ListParagraph"/>
+        <w:numPr>
+          <w:ilvl w:val="0"/>
+          <w:numId w:val="7"/>
+        </w:numPr>
+      </w:pPr>
+      <w:r>
+        <w:t>Opposite seems to be true for bulk soil 14C</w:t>
+      </w:r>
       <w:bookmarkStart w:id="1" w:name="_GoBack"/>
       <w:bookmarkEnd w:id="1"/>
-    </w:p>
-    <w:p>
-      <w:pPr>
-        <w:pStyle w:val="ListParagraph"/>
-        <w:numPr>
-          <w:ilvl w:val="0"/>
-          <w:numId w:val="7"/>
-        </w:numPr>
-      </w:pPr>
+      <w:r>
+        <w:t>, i.e. cold site most similar</w:t>
+      </w:r>
     </w:p>
     <w:p/>
     <w:sectPr>
@@ -876,7 +1112,7 @@
         <w:rFonts w:ascii="Cambria" w:eastAsiaTheme="minorEastAsia" w:hAnsi="Cambria" w:cstheme="minorBidi" w:hint="default"/>
       </w:rPr>
     </w:lvl>
-    <w:lvl w:ilvl="1" w:tplc="04090003" w:tentative="1">
+    <w:lvl w:ilvl="1" w:tplc="04090003">
       <w:start w:val="1"/>
       <w:numFmt w:val="bullet"/>
       <w:lvlText w:val="o"/>

</xml_diff>